<commit_message>
Updated doc typos and weird google doc to docx conversions
</commit_message>
<xml_diff>
--- a/docs/Team6_ECE593W24.docx
+++ b/docs/Team6_ECE593W24.docx
@@ -126,7 +126,7 @@
           <w:b w:val="1"/>
           <w:rtl w:val="0"/>
         </w:rPr>
-        <w:t xml:space="preserve">11</w:t>
+        <w:t xml:space="preserve">12</w:t>
       </w:r>
       <w:r>
         <w:rPr>
@@ -811,8 +811,17 @@
           <w:hyperlink w:anchor="_75hufvtq1owv">
             <w:r>
               <w:rPr>
+                <w:rFonts w:ascii="Times New Roman" w:cs="Times New Roman" w:eastAsia="Times New Roman" w:hAnsi="Times New Roman"/>
+                <w:b w:val="0"/>
+                <w:i w:val="0"/>
+                <w:smallCaps w:val="0"/>
+                <w:strike w:val="0"/>
                 <w:color w:val="000000"/>
+                <w:sz w:val="24"/>
+                <w:szCs w:val="24"/>
                 <w:u w:val="none"/>
+                <w:shd w:fill="auto" w:val="clear"/>
+                <w:vertAlign w:val="baseline"/>
                 <w:rtl w:val="0"/>
               </w:rPr>
               <w:t xml:space="preserve">2.1.1 Fig. Basic Block Diagram of FIFO</w:t>
@@ -882,8 +891,17 @@
           <w:hyperlink w:anchor="_y12mh919dz7r">
             <w:r>
               <w:rPr>
+                <w:rFonts w:ascii="Times New Roman" w:cs="Times New Roman" w:eastAsia="Times New Roman" w:hAnsi="Times New Roman"/>
+                <w:b w:val="0"/>
+                <w:i w:val="0"/>
+                <w:smallCaps w:val="0"/>
+                <w:strike w:val="0"/>
                 <w:color w:val="000000"/>
+                <w:sz w:val="24"/>
+                <w:szCs w:val="24"/>
                 <w:u w:val="none"/>
+                <w:shd w:fill="auto" w:val="clear"/>
+                <w:vertAlign w:val="baseline"/>
                 <w:rtl w:val="0"/>
               </w:rPr>
               <w:t xml:space="preserve">2.2.1 Fig. Major Signals from FIFO with 2 Different Clocks</w:t>
@@ -1153,8 +1171,17 @@
           <w:hyperlink w:anchor="_mtfkcktkzc0p">
             <w:r>
               <w:rPr>
+                <w:rFonts w:ascii="Times New Roman" w:cs="Times New Roman" w:eastAsia="Times New Roman" w:hAnsi="Times New Roman"/>
+                <w:b w:val="0"/>
+                <w:i w:val="0"/>
+                <w:smallCaps w:val="0"/>
+                <w:strike w:val="0"/>
                 <w:color w:val="000000"/>
+                <w:sz w:val="24"/>
+                <w:szCs w:val="24"/>
                 <w:u w:val="none"/>
+                <w:shd w:fill="auto" w:val="clear"/>
+                <w:vertAlign w:val="baseline"/>
                 <w:rtl w:val="0"/>
               </w:rPr>
               <w:t xml:space="preserve">3.1.1 Fig. FIFO Internal Block Diagram</w:t>
@@ -3601,7 +3628,7 @@
     <w:tbl>
       <w:tblPr>
         <w:tblStyle w:val="Table1"/>
-        <w:tblW w:w="9868.0" w:type="dxa"/>
+        <w:tblW w:w="9870.000000000002" w:type="dxa"/>
         <w:jc w:val="left"/>
         <w:tblInd w:w="-108.0" w:type="dxa"/>
         <w:tblBorders>
@@ -3616,16 +3643,16 @@
         <w:tblLook w:val="0000"/>
       </w:tblPr>
       <w:tblGrid>
-        <w:gridCol w:w="2160"/>
-        <w:gridCol w:w="1170"/>
-        <w:gridCol w:w="4954"/>
-        <w:gridCol w:w="1584"/>
+        <w:gridCol w:w="1635"/>
+        <w:gridCol w:w="1134.2361111111106"/>
+        <w:gridCol w:w="6080.7638888888905"/>
+        <w:gridCol w:w="1020"/>
         <w:tblGridChange w:id="0">
           <w:tblGrid>
-            <w:gridCol w:w="2160"/>
-            <w:gridCol w:w="1170"/>
-            <w:gridCol w:w="4954"/>
-            <w:gridCol w:w="1584"/>
+            <w:gridCol w:w="1635"/>
+            <w:gridCol w:w="1134.2361111111106"/>
+            <w:gridCol w:w="6080.7638888888905"/>
+            <w:gridCol w:w="1020"/>
           </w:tblGrid>
         </w:tblGridChange>
       </w:tblGrid>
@@ -3822,6 +3849,12 @@
             </w:pPr>
             <w:r>
               <w:rPr>
+                <w:rtl w:val="0"/>
+              </w:rPr>
+              <w:t xml:space="preserve">0</w:t>
+            </w:r>
+            <w:r>
+              <w:rPr>
                 <w:rFonts w:ascii="Times New Roman" w:cs="Times New Roman" w:eastAsia="Times New Roman" w:hAnsi="Times New Roman"/>
                 <w:sz w:val="24"/>
                 <w:szCs w:val="24"/>
@@ -3934,6 +3967,12 @@
                 <w:szCs w:val="24"/>
               </w:rPr>
             </w:pPr>
+            <w:r>
+              <w:rPr>
+                <w:rtl w:val="0"/>
+              </w:rPr>
+              <w:t xml:space="preserve">0</w:t>
+            </w:r>
             <w:r>
               <w:rPr>
                 <w:rFonts w:ascii="Times New Roman" w:cs="Times New Roman" w:eastAsia="Times New Roman" w:hAnsi="Times New Roman"/>
@@ -4177,7 +4216,37 @@
                 <w:szCs w:val="24"/>
                 <w:rtl w:val="0"/>
               </w:rPr>
-              <w:t xml:space="preserve">03/02/24</w:t>
+              <w:t xml:space="preserve">0</w:t>
+            </w:r>
+            <w:r>
+              <w:rPr>
+                <w:rtl w:val="0"/>
+              </w:rPr>
+              <w:t xml:space="preserve">2</w:t>
+            </w:r>
+            <w:r>
+              <w:rPr>
+                <w:rFonts w:ascii="Times New Roman" w:cs="Times New Roman" w:eastAsia="Times New Roman" w:hAnsi="Times New Roman"/>
+                <w:sz w:val="24"/>
+                <w:szCs w:val="24"/>
+                <w:rtl w:val="0"/>
+              </w:rPr>
+              <w:t xml:space="preserve">/0</w:t>
+            </w:r>
+            <w:r>
+              <w:rPr>
+                <w:rtl w:val="0"/>
+              </w:rPr>
+              <w:t xml:space="preserve">3</w:t>
+            </w:r>
+            <w:r>
+              <w:rPr>
+                <w:rFonts w:ascii="Times New Roman" w:cs="Times New Roman" w:eastAsia="Times New Roman" w:hAnsi="Times New Roman"/>
+                <w:sz w:val="24"/>
+                <w:szCs w:val="24"/>
+                <w:rtl w:val="0"/>
+              </w:rPr>
+              <w:t xml:space="preserve">/24</w:t>
             </w:r>
           </w:p>
         </w:tc>
@@ -4295,7 +4364,7 @@
               <w:rPr>
                 <w:rtl w:val="0"/>
               </w:rPr>
-              <w:t xml:space="preserve">01/03/24</w:t>
+              <w:t xml:space="preserve">02/03/24</w:t>
             </w:r>
             <w:r>
               <w:rPr>
@@ -4325,7 +4394,7 @@
               <w:rPr>
                 <w:rtl w:val="0"/>
               </w:rPr>
-              <w:t xml:space="preserve">UVM block diagram and verification plan</w:t>
+              <w:t xml:space="preserve">Updated Verification plan</w:t>
             </w:r>
             <w:r>
               <w:rPr>
@@ -4356,136 +4425,6 @@
                 <w:rtl w:val="0"/>
               </w:rPr>
               <w:t xml:space="preserve">1.04</w:t>
-            </w:r>
-            <w:r>
-              <w:rPr>
-                <w:rtl w:val="0"/>
-              </w:rPr>
-            </w:r>
-          </w:p>
-        </w:tc>
-      </w:tr>
-      <w:tr>
-        <w:trPr>
-          <w:cantSplit w:val="0"/>
-          <w:trHeight w:val="353.00000000000006" w:hRule="atLeast"/>
-          <w:tblHeader w:val="0"/>
-        </w:trPr>
-        <w:tc>
-          <w:tcPr>
-            <w:tcBorders>
-              <w:top w:color="000000" w:space="0" w:sz="8" w:val="single"/>
-              <w:bottom w:color="000000" w:space="0" w:sz="8" w:val="single"/>
-            </w:tcBorders>
-            <w:vAlign w:val="top"/>
-          </w:tcPr>
-          <w:p>
-            <w:pPr>
-              <w:spacing w:after="40" w:before="40" w:line="240" w:lineRule="auto"/>
-              <w:rPr>
-                <w:rFonts w:ascii="Times New Roman" w:cs="Times New Roman" w:eastAsia="Times New Roman" w:hAnsi="Times New Roman"/>
-                <w:sz w:val="24"/>
-                <w:szCs w:val="24"/>
-              </w:rPr>
-            </w:pPr>
-            <w:r>
-              <w:rPr>
-                <w:rFonts w:ascii="Times New Roman" w:cs="Times New Roman" w:eastAsia="Times New Roman" w:hAnsi="Times New Roman"/>
-                <w:sz w:val="24"/>
-                <w:szCs w:val="24"/>
-                <w:rtl w:val="0"/>
-              </w:rPr>
-              <w:t xml:space="preserve">Abram Fouts</w:t>
-            </w:r>
-          </w:p>
-        </w:tc>
-        <w:tc>
-          <w:tcPr>
-            <w:tcBorders>
-              <w:top w:color="000000" w:space="0" w:sz="8" w:val="single"/>
-              <w:bottom w:color="000000" w:space="0" w:sz="8" w:val="single"/>
-            </w:tcBorders>
-            <w:vAlign w:val="top"/>
-          </w:tcPr>
-          <w:p>
-            <w:pPr>
-              <w:spacing w:after="40" w:before="40" w:line="240" w:lineRule="auto"/>
-              <w:rPr>
-                <w:rFonts w:ascii="Times New Roman" w:cs="Times New Roman" w:eastAsia="Times New Roman" w:hAnsi="Times New Roman"/>
-                <w:sz w:val="24"/>
-                <w:szCs w:val="24"/>
-              </w:rPr>
-            </w:pPr>
-            <w:r>
-              <w:rPr>
-                <w:rFonts w:ascii="Times New Roman" w:cs="Times New Roman" w:eastAsia="Times New Roman" w:hAnsi="Times New Roman"/>
-                <w:sz w:val="24"/>
-                <w:szCs w:val="24"/>
-                <w:rtl w:val="0"/>
-              </w:rPr>
-              <w:t xml:space="preserve">02/03/24</w:t>
-            </w:r>
-          </w:p>
-        </w:tc>
-        <w:tc>
-          <w:tcPr>
-            <w:tcBorders>
-              <w:top w:color="000000" w:space="0" w:sz="8" w:val="single"/>
-              <w:bottom w:color="000000" w:space="0" w:sz="8" w:val="single"/>
-            </w:tcBorders>
-            <w:vAlign w:val="top"/>
-          </w:tcPr>
-          <w:p>
-            <w:pPr>
-              <w:spacing w:after="40" w:before="40" w:line="240" w:lineRule="auto"/>
-              <w:rPr>
-                <w:rFonts w:ascii="Times New Roman" w:cs="Times New Roman" w:eastAsia="Times New Roman" w:hAnsi="Times New Roman"/>
-                <w:sz w:val="24"/>
-                <w:szCs w:val="24"/>
-              </w:rPr>
-            </w:pPr>
-            <w:r>
-              <w:rPr>
-                <w:rFonts w:ascii="Times New Roman" w:cs="Times New Roman" w:eastAsia="Times New Roman" w:hAnsi="Times New Roman"/>
-                <w:sz w:val="24"/>
-                <w:szCs w:val="24"/>
-                <w:rtl w:val="0"/>
-              </w:rPr>
-              <w:t xml:space="preserve">Added verification plan</w:t>
-            </w:r>
-          </w:p>
-        </w:tc>
-        <w:tc>
-          <w:tcPr>
-            <w:tcBorders>
-              <w:top w:color="000000" w:space="0" w:sz="8" w:val="single"/>
-              <w:bottom w:color="000000" w:space="0" w:sz="8" w:val="single"/>
-            </w:tcBorders>
-            <w:vAlign w:val="top"/>
-          </w:tcPr>
-          <w:p>
-            <w:pPr>
-              <w:spacing w:after="40" w:before="40" w:line="240" w:lineRule="auto"/>
-              <w:rPr>
-                <w:rFonts w:ascii="Times New Roman" w:cs="Times New Roman" w:eastAsia="Times New Roman" w:hAnsi="Times New Roman"/>
-                <w:sz w:val="24"/>
-                <w:szCs w:val="24"/>
-              </w:rPr>
-            </w:pPr>
-            <w:r>
-              <w:rPr>
-                <w:rFonts w:ascii="Times New Roman" w:cs="Times New Roman" w:eastAsia="Times New Roman" w:hAnsi="Times New Roman"/>
-                <w:sz w:val="24"/>
-                <w:szCs w:val="24"/>
-                <w:rtl w:val="0"/>
-              </w:rPr>
-              <w:t xml:space="preserve">1.0</w:t>
-            </w:r>
-            <w:r>
-              <w:rPr>
-                <w:rtl w:val="0"/>
-              </w:rPr>
-              <w:t xml:space="preserve">5</w:t>
             </w:r>
             <w:r>
               <w:rPr>
@@ -4518,7 +4457,7 @@
               <w:rPr>
                 <w:rtl w:val="0"/>
               </w:rPr>
-              <w:t xml:space="preserve">Abram Fouts</w:t>
+              <w:t xml:space="preserve">Yunus Syed</w:t>
             </w:r>
           </w:p>
         </w:tc>
@@ -4539,7 +4478,7 @@
               <w:rPr>
                 <w:rtl w:val="0"/>
               </w:rPr>
-              <w:t xml:space="preserve">03/03/24</w:t>
+              <w:t xml:space="preserve">02/03/24</w:t>
             </w:r>
           </w:p>
         </w:tc>
@@ -4560,7 +4499,7 @@
               <w:rPr>
                 <w:rtl w:val="0"/>
               </w:rPr>
-              <w:t xml:space="preserve">Added Results and Issue Tracker</w:t>
+              <w:t xml:space="preserve">Updated Block diagrams </w:t>
             </w:r>
           </w:p>
         </w:tc>
@@ -4581,7 +4520,137 @@
               <w:rPr>
                 <w:rtl w:val="0"/>
               </w:rPr>
-              <w:t xml:space="preserve">1.06</w:t>
+              <w:t xml:space="preserve">1.05</w:t>
+            </w:r>
+          </w:p>
+        </w:tc>
+      </w:tr>
+      <w:tr>
+        <w:trPr>
+          <w:cantSplit w:val="0"/>
+          <w:trHeight w:val="353.00000000000006" w:hRule="atLeast"/>
+          <w:tblHeader w:val="0"/>
+        </w:trPr>
+        <w:tc>
+          <w:tcPr>
+            <w:tcBorders>
+              <w:top w:color="000000" w:space="0" w:sz="8" w:val="single"/>
+              <w:bottom w:color="000000" w:space="0" w:sz="8" w:val="single"/>
+            </w:tcBorders>
+            <w:vAlign w:val="top"/>
+          </w:tcPr>
+          <w:p>
+            <w:pPr>
+              <w:spacing w:after="40" w:before="40" w:line="240" w:lineRule="auto"/>
+              <w:rPr>
+                <w:rFonts w:ascii="Times New Roman" w:cs="Times New Roman" w:eastAsia="Times New Roman" w:hAnsi="Times New Roman"/>
+                <w:sz w:val="24"/>
+                <w:szCs w:val="24"/>
+              </w:rPr>
+            </w:pPr>
+            <w:r>
+              <w:rPr>
+                <w:rFonts w:ascii="Times New Roman" w:cs="Times New Roman" w:eastAsia="Times New Roman" w:hAnsi="Times New Roman"/>
+                <w:sz w:val="24"/>
+                <w:szCs w:val="24"/>
+                <w:rtl w:val="0"/>
+              </w:rPr>
+              <w:t xml:space="preserve">Abram Fouts</w:t>
+            </w:r>
+          </w:p>
+        </w:tc>
+        <w:tc>
+          <w:tcPr>
+            <w:tcBorders>
+              <w:top w:color="000000" w:space="0" w:sz="8" w:val="single"/>
+              <w:bottom w:color="000000" w:space="0" w:sz="8" w:val="single"/>
+            </w:tcBorders>
+            <w:vAlign w:val="top"/>
+          </w:tcPr>
+          <w:p>
+            <w:pPr>
+              <w:spacing w:after="40" w:before="40" w:line="240" w:lineRule="auto"/>
+              <w:rPr>
+                <w:rFonts w:ascii="Times New Roman" w:cs="Times New Roman" w:eastAsia="Times New Roman" w:hAnsi="Times New Roman"/>
+                <w:sz w:val="24"/>
+                <w:szCs w:val="24"/>
+              </w:rPr>
+            </w:pPr>
+            <w:r>
+              <w:rPr>
+                <w:rFonts w:ascii="Times New Roman" w:cs="Times New Roman" w:eastAsia="Times New Roman" w:hAnsi="Times New Roman"/>
+                <w:sz w:val="24"/>
+                <w:szCs w:val="24"/>
+                <w:rtl w:val="0"/>
+              </w:rPr>
+              <w:t xml:space="preserve">02/03/24</w:t>
+            </w:r>
+          </w:p>
+        </w:tc>
+        <w:tc>
+          <w:tcPr>
+            <w:tcBorders>
+              <w:top w:color="000000" w:space="0" w:sz="8" w:val="single"/>
+              <w:bottom w:color="000000" w:space="0" w:sz="8" w:val="single"/>
+            </w:tcBorders>
+            <w:vAlign w:val="top"/>
+          </w:tcPr>
+          <w:p>
+            <w:pPr>
+              <w:spacing w:after="40" w:before="40" w:line="240" w:lineRule="auto"/>
+              <w:rPr>
+                <w:rFonts w:ascii="Times New Roman" w:cs="Times New Roman" w:eastAsia="Times New Roman" w:hAnsi="Times New Roman"/>
+                <w:sz w:val="24"/>
+                <w:szCs w:val="24"/>
+              </w:rPr>
+            </w:pPr>
+            <w:r>
+              <w:rPr>
+                <w:rFonts w:ascii="Times New Roman" w:cs="Times New Roman" w:eastAsia="Times New Roman" w:hAnsi="Times New Roman"/>
+                <w:sz w:val="24"/>
+                <w:szCs w:val="24"/>
+                <w:rtl w:val="0"/>
+              </w:rPr>
+              <w:t xml:space="preserve">Added verification plan</w:t>
+            </w:r>
+          </w:p>
+        </w:tc>
+        <w:tc>
+          <w:tcPr>
+            <w:tcBorders>
+              <w:top w:color="000000" w:space="0" w:sz="8" w:val="single"/>
+              <w:bottom w:color="000000" w:space="0" w:sz="8" w:val="single"/>
+            </w:tcBorders>
+            <w:vAlign w:val="top"/>
+          </w:tcPr>
+          <w:p>
+            <w:pPr>
+              <w:spacing w:after="40" w:before="40" w:line="240" w:lineRule="auto"/>
+              <w:rPr>
+                <w:rFonts w:ascii="Times New Roman" w:cs="Times New Roman" w:eastAsia="Times New Roman" w:hAnsi="Times New Roman"/>
+                <w:sz w:val="24"/>
+                <w:szCs w:val="24"/>
+              </w:rPr>
+            </w:pPr>
+            <w:r>
+              <w:rPr>
+                <w:rFonts w:ascii="Times New Roman" w:cs="Times New Roman" w:eastAsia="Times New Roman" w:hAnsi="Times New Roman"/>
+                <w:sz w:val="24"/>
+                <w:szCs w:val="24"/>
+                <w:rtl w:val="0"/>
+              </w:rPr>
+              <w:t xml:space="preserve">1.0</w:t>
+            </w:r>
+            <w:r>
+              <w:rPr>
+                <w:rtl w:val="0"/>
+              </w:rPr>
+              <w:t xml:space="preserve">6</w:t>
+            </w:r>
+            <w:r>
+              <w:rPr>
+                <w:rtl w:val="0"/>
+              </w:rPr>
             </w:r>
           </w:p>
         </w:tc>
@@ -4651,7 +4720,7 @@
               <w:rPr>
                 <w:rtl w:val="0"/>
               </w:rPr>
-              <w:t xml:space="preserve">Updated Strategies</w:t>
+              <w:t xml:space="preserve">Added Results and Issue Tracker</w:t>
             </w:r>
           </w:p>
         </w:tc>
@@ -4680,35 +4749,27 @@
       <w:tr>
         <w:trPr>
           <w:cantSplit w:val="0"/>
+          <w:trHeight w:val="353.00000000000006" w:hRule="atLeast"/>
           <w:tblHeader w:val="0"/>
         </w:trPr>
         <w:tc>
           <w:tcPr>
             <w:tcBorders>
               <w:top w:color="000000" w:space="0" w:sz="8" w:val="single"/>
-              <w:bottom w:color="000000" w:space="0" w:sz="12" w:val="single"/>
+              <w:bottom w:color="000000" w:space="0" w:sz="8" w:val="single"/>
             </w:tcBorders>
             <w:vAlign w:val="top"/>
           </w:tcPr>
           <w:p>
             <w:pPr>
               <w:spacing w:after="40" w:before="40" w:line="240" w:lineRule="auto"/>
-              <w:rPr>
-                <w:rFonts w:ascii="Times New Roman" w:cs="Times New Roman" w:eastAsia="Times New Roman" w:hAnsi="Times New Roman"/>
-                <w:sz w:val="24"/>
-                <w:szCs w:val="24"/>
-              </w:rPr>
+              <w:rPr/>
             </w:pPr>
             <w:r>
               <w:rPr>
                 <w:rtl w:val="0"/>
               </w:rPr>
               <w:t xml:space="preserve">Abram Fouts</w:t>
-            </w:r>
-            <w:r>
-              <w:rPr>
-                <w:rtl w:val="0"/>
-              </w:rPr>
             </w:r>
           </w:p>
         </w:tc>
@@ -4716,29 +4777,20 @@
           <w:tcPr>
             <w:tcBorders>
               <w:top w:color="000000" w:space="0" w:sz="8" w:val="single"/>
-              <w:bottom w:color="000000" w:space="0" w:sz="12" w:val="single"/>
+              <w:bottom w:color="000000" w:space="0" w:sz="8" w:val="single"/>
             </w:tcBorders>
             <w:vAlign w:val="top"/>
           </w:tcPr>
           <w:p>
             <w:pPr>
               <w:spacing w:after="40" w:before="40" w:line="240" w:lineRule="auto"/>
-              <w:rPr>
-                <w:rFonts w:ascii="Times New Roman" w:cs="Times New Roman" w:eastAsia="Times New Roman" w:hAnsi="Times New Roman"/>
-                <w:sz w:val="24"/>
-                <w:szCs w:val="24"/>
-              </w:rPr>
+              <w:rPr/>
             </w:pPr>
             <w:r>
               <w:rPr>
                 <w:rtl w:val="0"/>
               </w:rPr>
-              <w:t xml:space="preserve">03/04/24</w:t>
-            </w:r>
-            <w:r>
-              <w:rPr>
-                <w:rtl w:val="0"/>
-              </w:rPr>
+              <w:t xml:space="preserve">03/03/24</w:t>
             </w:r>
           </w:p>
         </w:tc>
@@ -4746,29 +4798,20 @@
           <w:tcPr>
             <w:tcBorders>
               <w:top w:color="000000" w:space="0" w:sz="8" w:val="single"/>
-              <w:bottom w:color="000000" w:space="0" w:sz="12" w:val="single"/>
+              <w:bottom w:color="000000" w:space="0" w:sz="8" w:val="single"/>
             </w:tcBorders>
             <w:vAlign w:val="top"/>
           </w:tcPr>
           <w:p>
             <w:pPr>
               <w:spacing w:after="40" w:before="40" w:line="240" w:lineRule="auto"/>
-              <w:rPr>
-                <w:rFonts w:ascii="Times New Roman" w:cs="Times New Roman" w:eastAsia="Times New Roman" w:hAnsi="Times New Roman"/>
-                <w:sz w:val="24"/>
-                <w:szCs w:val="24"/>
-              </w:rPr>
+              <w:rPr/>
             </w:pPr>
             <w:r>
               <w:rPr>
                 <w:rtl w:val="0"/>
               </w:rPr>
-              <w:t xml:space="preserve">Reworking RTL Changes</w:t>
-            </w:r>
-            <w:r>
-              <w:rPr>
-                <w:rtl w:val="0"/>
-              </w:rPr>
+              <w:t xml:space="preserve">Updated Strategies</w:t>
             </w:r>
           </w:p>
         </w:tc>
@@ -4776,29 +4819,20 @@
           <w:tcPr>
             <w:tcBorders>
               <w:top w:color="000000" w:space="0" w:sz="8" w:val="single"/>
-              <w:bottom w:color="000000" w:space="0" w:sz="12" w:val="single"/>
+              <w:bottom w:color="000000" w:space="0" w:sz="8" w:val="single"/>
             </w:tcBorders>
             <w:vAlign w:val="top"/>
           </w:tcPr>
           <w:p>
             <w:pPr>
               <w:spacing w:after="40" w:before="40" w:line="240" w:lineRule="auto"/>
-              <w:rPr>
-                <w:rFonts w:ascii="Times New Roman" w:cs="Times New Roman" w:eastAsia="Times New Roman" w:hAnsi="Times New Roman"/>
-                <w:sz w:val="24"/>
-                <w:szCs w:val="24"/>
-              </w:rPr>
+              <w:rPr/>
             </w:pPr>
             <w:r>
               <w:rPr>
                 <w:rtl w:val="0"/>
               </w:rPr>
               <w:t xml:space="preserve">1.08</w:t>
-            </w:r>
-            <w:r>
-              <w:rPr>
-                <w:rtl w:val="0"/>
-              </w:rPr>
             </w:r>
           </w:p>
         </w:tc>
@@ -4812,7 +4846,133 @@
           <w:tcPr>
             <w:tcBorders>
               <w:top w:color="000000" w:space="0" w:sz="8" w:val="single"/>
-              <w:bottom w:color="000000" w:space="0" w:sz="12" w:val="single"/>
+              <w:bottom w:color="000000" w:space="0" w:sz="8" w:val="single"/>
+            </w:tcBorders>
+            <w:vAlign w:val="top"/>
+          </w:tcPr>
+          <w:p>
+            <w:pPr>
+              <w:spacing w:after="40" w:before="40" w:line="240" w:lineRule="auto"/>
+              <w:rPr>
+                <w:rFonts w:ascii="Times New Roman" w:cs="Times New Roman" w:eastAsia="Times New Roman" w:hAnsi="Times New Roman"/>
+                <w:sz w:val="24"/>
+                <w:szCs w:val="24"/>
+              </w:rPr>
+            </w:pPr>
+            <w:r>
+              <w:rPr>
+                <w:rtl w:val="0"/>
+              </w:rPr>
+              <w:t xml:space="preserve">Abram Fouts</w:t>
+            </w:r>
+            <w:r>
+              <w:rPr>
+                <w:rtl w:val="0"/>
+              </w:rPr>
+            </w:r>
+          </w:p>
+        </w:tc>
+        <w:tc>
+          <w:tcPr>
+            <w:tcBorders>
+              <w:top w:color="000000" w:space="0" w:sz="8" w:val="single"/>
+              <w:bottom w:color="000000" w:space="0" w:sz="8" w:val="single"/>
+            </w:tcBorders>
+            <w:vAlign w:val="top"/>
+          </w:tcPr>
+          <w:p>
+            <w:pPr>
+              <w:spacing w:after="40" w:before="40" w:line="240" w:lineRule="auto"/>
+              <w:rPr>
+                <w:rFonts w:ascii="Times New Roman" w:cs="Times New Roman" w:eastAsia="Times New Roman" w:hAnsi="Times New Roman"/>
+                <w:sz w:val="24"/>
+                <w:szCs w:val="24"/>
+              </w:rPr>
+            </w:pPr>
+            <w:r>
+              <w:rPr>
+                <w:rtl w:val="0"/>
+              </w:rPr>
+              <w:t xml:space="preserve">03/04/24</w:t>
+            </w:r>
+            <w:r>
+              <w:rPr>
+                <w:rtl w:val="0"/>
+              </w:rPr>
+            </w:r>
+          </w:p>
+        </w:tc>
+        <w:tc>
+          <w:tcPr>
+            <w:tcBorders>
+              <w:top w:color="000000" w:space="0" w:sz="8" w:val="single"/>
+              <w:bottom w:color="000000" w:space="0" w:sz="8" w:val="single"/>
+            </w:tcBorders>
+            <w:vAlign w:val="top"/>
+          </w:tcPr>
+          <w:p>
+            <w:pPr>
+              <w:spacing w:after="40" w:before="40" w:line="240" w:lineRule="auto"/>
+              <w:rPr>
+                <w:rFonts w:ascii="Times New Roman" w:cs="Times New Roman" w:eastAsia="Times New Roman" w:hAnsi="Times New Roman"/>
+                <w:sz w:val="24"/>
+                <w:szCs w:val="24"/>
+              </w:rPr>
+            </w:pPr>
+            <w:r>
+              <w:rPr>
+                <w:rtl w:val="0"/>
+              </w:rPr>
+              <w:t xml:space="preserve">Reworking RTL Spec</w:t>
+            </w:r>
+            <w:r>
+              <w:rPr>
+                <w:rtl w:val="0"/>
+              </w:rPr>
+            </w:r>
+          </w:p>
+        </w:tc>
+        <w:tc>
+          <w:tcPr>
+            <w:tcBorders>
+              <w:top w:color="000000" w:space="0" w:sz="8" w:val="single"/>
+              <w:bottom w:color="000000" w:space="0" w:sz="8" w:val="single"/>
+            </w:tcBorders>
+            <w:vAlign w:val="top"/>
+          </w:tcPr>
+          <w:p>
+            <w:pPr>
+              <w:spacing w:after="40" w:before="40" w:line="240" w:lineRule="auto"/>
+              <w:rPr>
+                <w:rFonts w:ascii="Times New Roman" w:cs="Times New Roman" w:eastAsia="Times New Roman" w:hAnsi="Times New Roman"/>
+                <w:sz w:val="24"/>
+                <w:szCs w:val="24"/>
+              </w:rPr>
+            </w:pPr>
+            <w:r>
+              <w:rPr>
+                <w:rtl w:val="0"/>
+              </w:rPr>
+              <w:t xml:space="preserve">1.09</w:t>
+            </w:r>
+            <w:r>
+              <w:rPr>
+                <w:rtl w:val="0"/>
+              </w:rPr>
+            </w:r>
+          </w:p>
+        </w:tc>
+      </w:tr>
+      <w:tr>
+        <w:trPr>
+          <w:cantSplit w:val="0"/>
+          <w:tblHeader w:val="0"/>
+        </w:trPr>
+        <w:tc>
+          <w:tcPr>
+            <w:tcBorders>
+              <w:top w:color="000000" w:space="0" w:sz="8" w:val="single"/>
+              <w:bottom w:color="000000" w:space="0" w:sz="8" w:val="single"/>
             </w:tcBorders>
             <w:vAlign w:val="top"/>
           </w:tcPr>
@@ -4833,7 +4993,7 @@
           <w:tcPr>
             <w:tcBorders>
               <w:top w:color="000000" w:space="0" w:sz="8" w:val="single"/>
-              <w:bottom w:color="000000" w:space="0" w:sz="12" w:val="single"/>
+              <w:bottom w:color="000000" w:space="0" w:sz="8" w:val="single"/>
             </w:tcBorders>
             <w:vAlign w:val="top"/>
           </w:tcPr>
@@ -4854,7 +5014,7 @@
           <w:tcPr>
             <w:tcBorders>
               <w:top w:color="000000" w:space="0" w:sz="8" w:val="single"/>
-              <w:bottom w:color="000000" w:space="0" w:sz="12" w:val="single"/>
+              <w:bottom w:color="000000" w:space="0" w:sz="8" w:val="single"/>
             </w:tcBorders>
             <w:vAlign w:val="top"/>
           </w:tcPr>
@@ -4875,7 +5035,7 @@
           <w:tcPr>
             <w:tcBorders>
               <w:top w:color="000000" w:space="0" w:sz="8" w:val="single"/>
-              <w:bottom w:color="000000" w:space="0" w:sz="12" w:val="single"/>
+              <w:bottom w:color="000000" w:space="0" w:sz="8" w:val="single"/>
             </w:tcBorders>
             <w:vAlign w:val="top"/>
           </w:tcPr>
@@ -4888,7 +5048,98 @@
               <w:rPr>
                 <w:rtl w:val="0"/>
               </w:rPr>
-              <w:t xml:space="preserve">1.09</w:t>
+              <w:t xml:space="preserve">1.10</w:t>
+            </w:r>
+          </w:p>
+        </w:tc>
+      </w:tr>
+      <w:tr>
+        <w:trPr>
+          <w:cantSplit w:val="0"/>
+          <w:trHeight w:val="340.97656250000006" w:hRule="atLeast"/>
+          <w:tblHeader w:val="0"/>
+        </w:trPr>
+        <w:tc>
+          <w:tcPr>
+            <w:tcBorders>
+              <w:top w:color="000000" w:space="0" w:sz="8" w:val="single"/>
+              <w:bottom w:color="000000" w:space="0" w:sz="8" w:val="single"/>
+            </w:tcBorders>
+            <w:vAlign w:val="top"/>
+          </w:tcPr>
+          <w:p>
+            <w:pPr>
+              <w:spacing w:after="40" w:before="40" w:line="240" w:lineRule="auto"/>
+              <w:rPr/>
+            </w:pPr>
+            <w:r>
+              <w:rPr>
+                <w:rtl w:val="0"/>
+              </w:rPr>
+              <w:t xml:space="preserve">Abram Fouts</w:t>
+            </w:r>
+          </w:p>
+        </w:tc>
+        <w:tc>
+          <w:tcPr>
+            <w:tcBorders>
+              <w:top w:color="000000" w:space="0" w:sz="8" w:val="single"/>
+              <w:bottom w:color="000000" w:space="0" w:sz="8" w:val="single"/>
+            </w:tcBorders>
+            <w:vAlign w:val="top"/>
+          </w:tcPr>
+          <w:p>
+            <w:pPr>
+              <w:spacing w:after="40" w:before="40" w:line="240" w:lineRule="auto"/>
+              <w:rPr/>
+            </w:pPr>
+            <w:r>
+              <w:rPr>
+                <w:rtl w:val="0"/>
+              </w:rPr>
+              <w:t xml:space="preserve">03/05/24</w:t>
+            </w:r>
+          </w:p>
+        </w:tc>
+        <w:tc>
+          <w:tcPr>
+            <w:tcBorders>
+              <w:top w:color="000000" w:space="0" w:sz="8" w:val="single"/>
+              <w:bottom w:color="000000" w:space="0" w:sz="8" w:val="single"/>
+            </w:tcBorders>
+            <w:vAlign w:val="top"/>
+          </w:tcPr>
+          <w:p>
+            <w:pPr>
+              <w:spacing w:after="40" w:before="40" w:line="240" w:lineRule="auto"/>
+              <w:rPr/>
+            </w:pPr>
+            <w:r>
+              <w:rPr>
+                <w:rtl w:val="0"/>
+              </w:rPr>
+              <w:t xml:space="preserve">Updated Issues / Findings</w:t>
+            </w:r>
+          </w:p>
+        </w:tc>
+        <w:tc>
+          <w:tcPr>
+            <w:tcBorders>
+              <w:top w:color="000000" w:space="0" w:sz="8" w:val="single"/>
+              <w:bottom w:color="000000" w:space="0" w:sz="8" w:val="single"/>
+            </w:tcBorders>
+            <w:vAlign w:val="top"/>
+          </w:tcPr>
+          <w:p>
+            <w:pPr>
+              <w:spacing w:after="40" w:before="40" w:line="240" w:lineRule="auto"/>
+              <w:rPr/>
+            </w:pPr>
+            <w:r>
+              <w:rPr>
+                <w:rtl w:val="0"/>
+              </w:rPr>
+              <w:t xml:space="preserve">1.11</w:t>
             </w:r>
           </w:p>
         </w:tc>
@@ -4916,7 +5167,7 @@
               <w:rPr>
                 <w:rtl w:val="0"/>
               </w:rPr>
-              <w:t xml:space="preserve">Abram Fouts</w:t>
+              <w:t xml:space="preserve">Yunus Syed</w:t>
             </w:r>
           </w:p>
         </w:tc>
@@ -4958,7 +5209,7 @@
               <w:rPr>
                 <w:rtl w:val="0"/>
               </w:rPr>
-              <w:t xml:space="preserve">Updated Issues / Findings</w:t>
+              <w:t xml:space="preserve">Updated RTL Spec</w:t>
             </w:r>
           </w:p>
         </w:tc>
@@ -4979,98 +5230,7 @@
               <w:rPr>
                 <w:rtl w:val="0"/>
               </w:rPr>
-              <w:t xml:space="preserve">1.10</w:t>
-            </w:r>
-          </w:p>
-        </w:tc>
-      </w:tr>
-      <w:tr>
-        <w:trPr>
-          <w:cantSplit w:val="0"/>
-          <w:trHeight w:val="340.97656250000006" w:hRule="atLeast"/>
-          <w:tblHeader w:val="0"/>
-        </w:trPr>
-        <w:tc>
-          <w:tcPr>
-            <w:tcBorders>
-              <w:top w:color="000000" w:space="0" w:sz="8" w:val="single"/>
-              <w:bottom w:color="000000" w:space="0" w:sz="12" w:val="single"/>
-            </w:tcBorders>
-            <w:vAlign w:val="top"/>
-          </w:tcPr>
-          <w:p>
-            <w:pPr>
-              <w:spacing w:after="40" w:before="40" w:line="240" w:lineRule="auto"/>
-              <w:rPr/>
-            </w:pPr>
-            <w:r>
-              <w:rPr>
-                <w:rtl w:val="0"/>
-              </w:rPr>
-              <w:t xml:space="preserve">Yunus Syed</w:t>
-            </w:r>
-          </w:p>
-        </w:tc>
-        <w:tc>
-          <w:tcPr>
-            <w:tcBorders>
-              <w:top w:color="000000" w:space="0" w:sz="8" w:val="single"/>
-              <w:bottom w:color="000000" w:space="0" w:sz="12" w:val="single"/>
-            </w:tcBorders>
-            <w:vAlign w:val="top"/>
-          </w:tcPr>
-          <w:p>
-            <w:pPr>
-              <w:spacing w:after="40" w:before="40" w:line="240" w:lineRule="auto"/>
-              <w:rPr/>
-            </w:pPr>
-            <w:r>
-              <w:rPr>
-                <w:rtl w:val="0"/>
-              </w:rPr>
-              <w:t xml:space="preserve">03/05/24</w:t>
-            </w:r>
-          </w:p>
-        </w:tc>
-        <w:tc>
-          <w:tcPr>
-            <w:tcBorders>
-              <w:top w:color="000000" w:space="0" w:sz="8" w:val="single"/>
-              <w:bottom w:color="000000" w:space="0" w:sz="12" w:val="single"/>
-            </w:tcBorders>
-            <w:vAlign w:val="top"/>
-          </w:tcPr>
-          <w:p>
-            <w:pPr>
-              <w:spacing w:after="40" w:before="40" w:line="240" w:lineRule="auto"/>
-              <w:rPr/>
-            </w:pPr>
-            <w:r>
-              <w:rPr>
-                <w:rtl w:val="0"/>
-              </w:rPr>
-              <w:t xml:space="preserve">Updated RTL Spec</w:t>
-            </w:r>
-          </w:p>
-        </w:tc>
-        <w:tc>
-          <w:tcPr>
-            <w:tcBorders>
-              <w:top w:color="000000" w:space="0" w:sz="8" w:val="single"/>
-              <w:bottom w:color="000000" w:space="0" w:sz="12" w:val="single"/>
-            </w:tcBorders>
-            <w:vAlign w:val="top"/>
-          </w:tcPr>
-          <w:p>
-            <w:pPr>
-              <w:spacing w:after="40" w:before="40" w:line="240" w:lineRule="auto"/>
-              <w:rPr/>
-            </w:pPr>
-            <w:r>
-              <w:rPr>
-                <w:rtl w:val="0"/>
-              </w:rPr>
-              <w:t xml:space="preserve">1.11</w:t>
+              <w:t xml:space="preserve">1.12</w:t>
             </w:r>
           </w:p>
         </w:tc>
@@ -6032,12 +6192,12 @@
           <wp:inline distB="114300" distT="114300" distL="114300" distR="114300">
             <wp:extent cx="5391150" cy="1819275"/>
             <wp:effectExtent b="0" l="0" r="0" t="0"/>
-            <wp:docPr id="8" name="image6.png"/>
+            <wp:docPr id="8" name="image4.png"/>
             <a:graphic>
               <a:graphicData uri="http://schemas.openxmlformats.org/drawingml/2006/picture">
                 <pic:pic>
                   <pic:nvPicPr>
-                    <pic:cNvPr id="0" name="image6.png"/>
+                    <pic:cNvPr id="0" name="image4.png"/>
                     <pic:cNvPicPr preferRelativeResize="0"/>
                   </pic:nvPicPr>
                   <pic:blipFill>
@@ -6756,12 +6916,12 @@
           <wp:inline distB="114300" distT="114300" distL="114300" distR="114300">
             <wp:extent cx="6689570" cy="3945396"/>
             <wp:effectExtent b="0" l="0" r="0" t="0"/>
-            <wp:docPr id="5" name="image5.png"/>
+            <wp:docPr id="5" name="image7.png"/>
             <a:graphic>
               <a:graphicData uri="http://schemas.openxmlformats.org/drawingml/2006/picture">
                 <pic:pic>
                   <pic:nvPicPr>
-                    <pic:cNvPr id="0" name="image5.png"/>
+                    <pic:cNvPr id="0" name="image7.png"/>
                     <pic:cNvPicPr preferRelativeResize="0"/>
                   </pic:nvPicPr>
                   <pic:blipFill>
@@ -7732,73 +7892,13 @@
         <w:spacing w:line="240" w:lineRule="auto"/>
         <w:rPr>
           <w:rFonts w:ascii="Times New Roman" w:cs="Times New Roman" w:eastAsia="Times New Roman" w:hAnsi="Times New Roman"/>
-        </w:rPr>
-      </w:pPr>
-      <w:bookmarkStart w:colFirst="0" w:colLast="0" w:name="_9zmveqxedkqn" w:id="58"/>
-      <w:bookmarkEnd w:id="58"/>
-      <w:r>
-        <w:rPr>
-          <w:rtl w:val="0"/>
-        </w:rPr>
-      </w:r>
-    </w:p>
-    <w:p>
-      <w:pPr>
-        <w:spacing w:line="240" w:lineRule="auto"/>
-        <w:rPr>
-          <w:rFonts w:ascii="Times New Roman" w:cs="Times New Roman" w:eastAsia="Times New Roman" w:hAnsi="Times New Roman"/>
-        </w:rPr>
-      </w:pPr>
-      <w:bookmarkStart w:colFirst="0" w:colLast="0" w:name="_61mjumpvpm7i" w:id="59"/>
-      <w:bookmarkEnd w:id="59"/>
-      <w:r>
-        <w:rPr>
-          <w:rtl w:val="0"/>
-        </w:rPr>
-      </w:r>
-    </w:p>
-    <w:p>
-      <w:pPr>
-        <w:spacing w:line="240" w:lineRule="auto"/>
-        <w:rPr>
-          <w:rFonts w:ascii="Times New Roman" w:cs="Times New Roman" w:eastAsia="Times New Roman" w:hAnsi="Times New Roman"/>
-        </w:rPr>
-      </w:pPr>
-      <w:bookmarkStart w:colFirst="0" w:colLast="0" w:name="_nrjzgie9wzn" w:id="60"/>
-      <w:bookmarkEnd w:id="60"/>
-      <w:r>
-        <w:rPr>
-          <w:rtl w:val="0"/>
-        </w:rPr>
-      </w:r>
-    </w:p>
-    <w:p>
-      <w:pPr>
-        <w:spacing w:line="240" w:lineRule="auto"/>
-        <w:rPr>
-          <w:rFonts w:ascii="Times New Roman" w:cs="Times New Roman" w:eastAsia="Times New Roman" w:hAnsi="Times New Roman"/>
-        </w:rPr>
-      </w:pPr>
-      <w:bookmarkStart w:colFirst="0" w:colLast="0" w:name="_sw86s845ynaa" w:id="61"/>
-      <w:bookmarkEnd w:id="61"/>
-      <w:r>
-        <w:rPr>
-          <w:rtl w:val="0"/>
-        </w:rPr>
-      </w:r>
-    </w:p>
-    <w:p>
-      <w:pPr>
-        <w:spacing w:line="240" w:lineRule="auto"/>
-        <w:rPr>
-          <w:rFonts w:ascii="Times New Roman" w:cs="Times New Roman" w:eastAsia="Times New Roman" w:hAnsi="Times New Roman"/>
           <w:b w:val="1"/>
           <w:sz w:val="20"/>
           <w:szCs w:val="20"/>
         </w:rPr>
       </w:pPr>
-      <w:bookmarkStart w:colFirst="0" w:colLast="0" w:name="_axt2uq12qd7" w:id="62"/>
-      <w:bookmarkEnd w:id="62"/>
+      <w:bookmarkStart w:colFirst="0" w:colLast="0" w:name="_axt2uq12qd7" w:id="58"/>
+      <w:bookmarkEnd w:id="58"/>
       <w:r>
         <w:rPr>
           <w:rtl w:val="0"/>
@@ -7815,8 +7915,8 @@
         <w:jc w:val="center"/>
         <w:rPr/>
       </w:pPr>
-      <w:bookmarkStart w:colFirst="0" w:colLast="0" w:name="_6pp2oahxu50l" w:id="63"/>
-      <w:bookmarkEnd w:id="63"/>
+      <w:bookmarkStart w:colFirst="0" w:colLast="0" w:name="_6pp2oahxu50l" w:id="59"/>
+      <w:bookmarkEnd w:id="59"/>
       <w:r>
         <w:rPr>
           <w:rtl w:val="0"/>
@@ -7833,8 +7933,8 @@
         </w:numPr>
         <w:rPr/>
       </w:pPr>
-      <w:bookmarkStart w:colFirst="0" w:colLast="0" w:name="_y9pfllokdxhd" w:id="64"/>
-      <w:bookmarkEnd w:id="64"/>
+      <w:bookmarkStart w:colFirst="0" w:colLast="0" w:name="_y9pfllokdxhd" w:id="60"/>
+      <w:bookmarkEnd w:id="60"/>
       <w:r>
         <w:rPr>
           <w:rtl w:val="0"/>
@@ -7850,8 +7950,8 @@
           <w:rFonts w:ascii="Times New Roman" w:cs="Times New Roman" w:eastAsia="Times New Roman" w:hAnsi="Times New Roman"/>
         </w:rPr>
       </w:pPr>
-      <w:bookmarkStart w:colFirst="0" w:colLast="0" w:name="_s7fimo4jakgv" w:id="65"/>
-      <w:bookmarkEnd w:id="65"/>
+      <w:bookmarkStart w:colFirst="0" w:colLast="0" w:name="_s7fimo4jakgv" w:id="61"/>
+      <w:bookmarkEnd w:id="61"/>
       <w:r>
         <w:rPr>
           <w:rFonts w:ascii="Times New Roman" w:cs="Times New Roman" w:eastAsia="Times New Roman" w:hAnsi="Times New Roman"/>
@@ -7873,8 +7973,8 @@
           <w:numId w:val="5"/>
         </w:numPr>
       </w:pPr>
-      <w:bookmarkStart w:colFirst="0" w:colLast="0" w:name="_imhdqmcen8w5" w:id="66"/>
-      <w:bookmarkEnd w:id="66"/>
+      <w:bookmarkStart w:colFirst="0" w:colLast="0" w:name="_imhdqmcen8w5" w:id="62"/>
+      <w:bookmarkEnd w:id="62"/>
       <w:r>
         <w:rPr>
           <w:rtl w:val="0"/>
@@ -7891,8 +7991,8 @@
         </w:numPr>
         <w:rPr/>
       </w:pPr>
-      <w:bookmarkStart w:colFirst="0" w:colLast="0" w:name="_6qx3tndwf70p" w:id="67"/>
-      <w:bookmarkEnd w:id="67"/>
+      <w:bookmarkStart w:colFirst="0" w:colLast="0" w:name="_6qx3tndwf70p" w:id="63"/>
+      <w:bookmarkEnd w:id="63"/>
       <w:r>
         <w:rPr>
           <w:rtl w:val="0"/>
@@ -7908,8 +8008,8 @@
           <w:rFonts w:ascii="Times New Roman" w:cs="Times New Roman" w:eastAsia="Times New Roman" w:hAnsi="Times New Roman"/>
         </w:rPr>
       </w:pPr>
-      <w:bookmarkStart w:colFirst="0" w:colLast="0" w:name="_so3fxt1fcofl" w:id="68"/>
-      <w:bookmarkEnd w:id="68"/>
+      <w:bookmarkStart w:colFirst="0" w:colLast="0" w:name="_so3fxt1fcofl" w:id="64"/>
+      <w:bookmarkEnd w:id="64"/>
       <w:r>
         <w:rPr>
           <w:rFonts w:ascii="Times New Roman" w:cs="Times New Roman" w:eastAsia="Times New Roman" w:hAnsi="Times New Roman"/>
@@ -7922,17 +8022,13 @@
       <w:pPr>
         <w:spacing w:line="240" w:lineRule="auto"/>
         <w:jc w:val="center"/>
-        <w:rPr>
-          <w:rFonts w:ascii="Times New Roman" w:cs="Times New Roman" w:eastAsia="Times New Roman" w:hAnsi="Times New Roman"/>
-        </w:rPr>
-      </w:pPr>
-      <w:bookmarkStart w:colFirst="0" w:colLast="0" w:name="_mxclh23sthni" w:id="69"/>
-      <w:bookmarkEnd w:id="69"/>
+        <w:rPr/>
+      </w:pPr>
+      <w:bookmarkStart w:colFirst="0" w:colLast="0" w:name="_mxclh23sthni" w:id="65"/>
+      <w:bookmarkEnd w:id="65"/>
       <m:oMath>
         <m:r>
-          <w:rPr>
-            <w:rFonts w:ascii="Times New Roman" w:cs="Times New Roman" w:eastAsia="Times New Roman" w:hAnsi="Times New Roman"/>
-          </w:rPr>
+          <w:rPr/>
           <m:t xml:space="preserve">Write: 3 cycles * 1/500MHz = 6ns per write</m:t>
         </m:r>
       </m:oMath>
@@ -7946,17 +8042,13 @@
       <w:pPr>
         <w:spacing w:line="240" w:lineRule="auto"/>
         <w:jc w:val="center"/>
-        <w:rPr>
-          <w:rFonts w:ascii="Times New Roman" w:cs="Times New Roman" w:eastAsia="Times New Roman" w:hAnsi="Times New Roman"/>
-        </w:rPr>
-      </w:pPr>
-      <w:bookmarkStart w:colFirst="0" w:colLast="0" w:name="_ghueux79huwi" w:id="70"/>
-      <w:bookmarkEnd w:id="70"/>
+        <w:rPr/>
+      </w:pPr>
+      <w:bookmarkStart w:colFirst="0" w:colLast="0" w:name="_ghueux79huwi" w:id="66"/>
+      <w:bookmarkEnd w:id="66"/>
       <m:oMath>
         <m:r>
-          <w:rPr>
-            <w:rFonts w:ascii="Times New Roman" w:cs="Times New Roman" w:eastAsia="Times New Roman" w:hAnsi="Times New Roman"/>
-          </w:rPr>
+          <w:rPr/>
           <m:t xml:space="preserve">Read: 2 cycles * 1/225MHz = 8.888ns per read</m:t>
         </m:r>
       </m:oMath>
@@ -7970,48 +8062,36 @@
       <w:pPr>
         <w:spacing w:line="240" w:lineRule="auto"/>
         <w:jc w:val="center"/>
-        <w:rPr>
-          <w:rFonts w:ascii="Times New Roman" w:cs="Times New Roman" w:eastAsia="Times New Roman" w:hAnsi="Times New Roman"/>
-        </w:rPr>
-      </w:pPr>
-      <w:bookmarkStart w:colFirst="0" w:colLast="0" w:name="_xqa2mz1r6rye" w:id="71"/>
-      <w:bookmarkEnd w:id="71"/>
+        <w:rPr/>
+      </w:pPr>
+      <w:bookmarkStart w:colFirst="0" w:colLast="0" w:name="_xqa2mz1r6rye" w:id="67"/>
+      <w:bookmarkEnd w:id="67"/>
       <m:oMath>
         <m:r>
-          <w:rPr>
-            <w:rFonts w:ascii="Times New Roman" w:cs="Times New Roman" w:eastAsia="Times New Roman" w:hAnsi="Times New Roman"/>
-          </w:rPr>
+          <w:rPr/>
           <m:t xml:space="preserve">Writ</m:t>
         </m:r>
         <m:sSub>
           <m:sSubPr>
             <m:ctrlPr>
-              <w:rPr>
-                <w:rFonts w:ascii="Times New Roman" w:cs="Times New Roman" w:eastAsia="Times New Roman" w:hAnsi="Times New Roman"/>
-              </w:rPr>
+              <w:rPr/>
             </m:ctrlPr>
           </m:sSubPr>
           <m:e>
             <m:r>
-              <w:rPr>
-                <w:rFonts w:ascii="Times New Roman" w:cs="Times New Roman" w:eastAsia="Times New Roman" w:hAnsi="Times New Roman"/>
-              </w:rPr>
+              <w:rPr/>
               <m:t xml:space="preserve">e</m:t>
             </m:r>
           </m:e>
           <m:sub>
             <m:r>
-              <w:rPr>
-                <w:rFonts w:ascii="Times New Roman" w:cs="Times New Roman" w:eastAsia="Times New Roman" w:hAnsi="Times New Roman"/>
-              </w:rPr>
+              <w:rPr/>
               <m:t xml:space="preserve">BurstTotal</m:t>
             </m:r>
           </m:sub>
         </m:sSub>
         <m:r>
-          <w:rPr>
-            <w:rFonts w:ascii="Times New Roman" w:cs="Times New Roman" w:eastAsia="Times New Roman" w:hAnsi="Times New Roman"/>
-          </w:rPr>
+          <w:rPr/>
           <m:t xml:space="preserve">= 6ns * 1024 = 6uS</m:t>
         </m:r>
       </m:oMath>
@@ -8025,55 +8105,41 @@
       <w:pPr>
         <w:spacing w:line="240" w:lineRule="auto"/>
         <w:jc w:val="center"/>
-        <w:rPr>
-          <w:rFonts w:ascii="Times New Roman" w:cs="Times New Roman" w:eastAsia="Times New Roman" w:hAnsi="Times New Roman"/>
-        </w:rPr>
-      </w:pPr>
-      <w:bookmarkStart w:colFirst="0" w:colLast="0" w:name="_q0is4zvoxccb" w:id="72"/>
-      <w:bookmarkEnd w:id="72"/>
+        <w:rPr/>
+      </w:pPr>
+      <w:bookmarkStart w:colFirst="0" w:colLast="0" w:name="_q0is4zvoxccb" w:id="68"/>
+      <w:bookmarkEnd w:id="68"/>
       <m:oMath>
         <m:r>
-          <w:rPr>
-            <w:rFonts w:ascii="Times New Roman" w:cs="Times New Roman" w:eastAsia="Times New Roman" w:hAnsi="Times New Roman"/>
-          </w:rPr>
+          <w:rPr/>
           <m:t xml:space="preserve">Rea</m:t>
         </m:r>
         <m:sSub>
           <m:sSubPr>
             <m:ctrlPr>
-              <w:rPr>
-                <w:rFonts w:ascii="Times New Roman" w:cs="Times New Roman" w:eastAsia="Times New Roman" w:hAnsi="Times New Roman"/>
-              </w:rPr>
+              <w:rPr/>
             </m:ctrlPr>
           </m:sSubPr>
           <m:e>
             <m:r>
-              <w:rPr>
-                <w:rFonts w:ascii="Times New Roman" w:cs="Times New Roman" w:eastAsia="Times New Roman" w:hAnsi="Times New Roman"/>
-              </w:rPr>
+              <w:rPr/>
               <m:t xml:space="preserve">d</m:t>
             </m:r>
           </m:e>
           <m:sub>
             <m:r>
-              <w:rPr>
-                <w:rFonts w:ascii="Times New Roman" w:cs="Times New Roman" w:eastAsia="Times New Roman" w:hAnsi="Times New Roman"/>
-              </w:rPr>
+              <w:rPr/>
               <m:t xml:space="preserve">BurstTotal</m:t>
             </m:r>
           </m:sub>
         </m:sSub>
         <m:r>
-          <w:rPr>
-            <w:rFonts w:ascii="Times New Roman" w:cs="Times New Roman" w:eastAsia="Times New Roman" w:hAnsi="Times New Roman"/>
-          </w:rPr>
+          <w:rPr/>
           <m:t xml:space="preserve">=6uS / 8.888nS </m:t>
         </m:r>
         <m:r>
           <w:rPr>
-            <w:rFonts w:ascii="Times New Roman" w:cs="Times New Roman" w:eastAsia="Times New Roman" w:hAnsi="Times New Roman"/>
             <w:color w:val="e8eaed"/>
-            <w:shd w:fill="202124" w:val="clear"/>
           </w:rPr>
           <m:t xml:space="preserve">≈ 691 reads</m:t>
         </m:r>
@@ -8088,54 +8154,36 @@
       <w:pPr>
         <w:spacing w:line="240" w:lineRule="auto"/>
         <w:jc w:val="center"/>
-        <w:rPr>
-          <w:rFonts w:ascii="Times New Roman" w:cs="Times New Roman" w:eastAsia="Times New Roman" w:hAnsi="Times New Roman"/>
-          <w:b w:val="1"/>
-        </w:rPr>
-      </w:pPr>
-      <w:bookmarkStart w:colFirst="0" w:colLast="0" w:name="_2h57krni5vqx" w:id="73"/>
-      <w:bookmarkEnd w:id="73"/>
+        <w:rPr/>
+      </w:pPr>
+      <w:bookmarkStart w:colFirst="0" w:colLast="0" w:name="_2h57krni5vqx" w:id="69"/>
+      <w:bookmarkEnd w:id="69"/>
       <m:oMath>
         <m:r>
-          <w:rPr>
-            <w:rFonts w:ascii="Times New Roman" w:cs="Times New Roman" w:eastAsia="Times New Roman" w:hAnsi="Times New Roman"/>
-            <w:b w:val="1"/>
-          </w:rPr>
+          <w:rPr/>
           <m:t xml:space="preserve">FIF</m:t>
         </m:r>
         <m:sSub>
           <m:sSubPr>
             <m:ctrlPr>
-              <w:rPr>
-                <w:rFonts w:ascii="Times New Roman" w:cs="Times New Roman" w:eastAsia="Times New Roman" w:hAnsi="Times New Roman"/>
-                <w:b w:val="1"/>
-              </w:rPr>
+              <w:rPr/>
             </m:ctrlPr>
           </m:sSubPr>
           <m:e>
             <m:r>
-              <w:rPr>
-                <w:rFonts w:ascii="Times New Roman" w:cs="Times New Roman" w:eastAsia="Times New Roman" w:hAnsi="Times New Roman"/>
-                <w:b w:val="1"/>
-              </w:rPr>
+              <w:rPr/>
               <m:t xml:space="preserve">O</m:t>
             </m:r>
           </m:e>
           <m:sub>
             <m:r>
-              <w:rPr>
-                <w:rFonts w:ascii="Times New Roman" w:cs="Times New Roman" w:eastAsia="Times New Roman" w:hAnsi="Times New Roman"/>
-                <w:b w:val="1"/>
-              </w:rPr>
+              <w:rPr/>
               <m:t xml:space="preserve">MemoryDepth</m:t>
             </m:r>
           </m:sub>
         </m:sSub>
         <m:r>
-          <w:rPr>
-            <w:rFonts w:ascii="Times New Roman" w:cs="Times New Roman" w:eastAsia="Times New Roman" w:hAnsi="Times New Roman"/>
-            <w:b w:val="1"/>
-          </w:rPr>
+          <w:rPr/>
           <m:t xml:space="preserve">=1024-691 = 333 data width entries</m:t>
         </m:r>
       </m:oMath>
@@ -8153,8 +8201,8 @@
           <w:rFonts w:ascii="Times New Roman" w:cs="Times New Roman" w:eastAsia="Times New Roman" w:hAnsi="Times New Roman"/>
         </w:rPr>
       </w:pPr>
-      <w:bookmarkStart w:colFirst="0" w:colLast="0" w:name="_9igk1cj2kt01" w:id="74"/>
-      <w:bookmarkEnd w:id="74"/>
+      <w:bookmarkStart w:colFirst="0" w:colLast="0" w:name="_9igk1cj2kt01" w:id="70"/>
+      <w:bookmarkEnd w:id="70"/>
       <w:r>
         <w:rPr>
           <w:rtl w:val="0"/>
@@ -8169,8 +8217,8 @@
           <w:rFonts w:ascii="Times New Roman" w:cs="Times New Roman" w:eastAsia="Times New Roman" w:hAnsi="Times New Roman"/>
         </w:rPr>
       </w:pPr>
-      <w:bookmarkStart w:colFirst="0" w:colLast="0" w:name="_dcwflq5kzuuh" w:id="75"/>
-      <w:bookmarkEnd w:id="75"/>
+      <w:bookmarkStart w:colFirst="0" w:colLast="0" w:name="_dcwflq5kzuuh" w:id="71"/>
+      <w:bookmarkEnd w:id="71"/>
       <w:r>
         <w:rPr>
           <w:rtl w:val="0"/>
@@ -8185,8 +8233,8 @@
           <w:rFonts w:ascii="Times New Roman" w:cs="Times New Roman" w:eastAsia="Times New Roman" w:hAnsi="Times New Roman"/>
         </w:rPr>
       </w:pPr>
-      <w:bookmarkStart w:colFirst="0" w:colLast="0" w:name="_egthsudnrzvq" w:id="76"/>
-      <w:bookmarkEnd w:id="76"/>
+      <w:bookmarkStart w:colFirst="0" w:colLast="0" w:name="_egthsudnrzvq" w:id="72"/>
+      <w:bookmarkEnd w:id="72"/>
       <w:r>
         <w:rPr>
           <w:rFonts w:ascii="Times New Roman" w:cs="Times New Roman" w:eastAsia="Times New Roman" w:hAnsi="Times New Roman"/>
@@ -8227,8 +8275,8 @@
           <w:numId w:val="5"/>
         </w:numPr>
       </w:pPr>
-      <w:bookmarkStart w:colFirst="0" w:colLast="0" w:name="_4r6e4a343rbd" w:id="77"/>
-      <w:bookmarkEnd w:id="77"/>
+      <w:bookmarkStart w:colFirst="0" w:colLast="0" w:name="_4r6e4a343rbd" w:id="73"/>
+      <w:bookmarkEnd w:id="73"/>
       <w:r>
         <w:rPr>
           <w:rtl w:val="0"/>
@@ -8267,8 +8315,8 @@
         </w:numPr>
         <w:rPr/>
       </w:pPr>
-      <w:bookmarkStart w:colFirst="0" w:colLast="0" w:name="_yy48hjv4z2o3" w:id="78"/>
-      <w:bookmarkEnd w:id="78"/>
+      <w:bookmarkStart w:colFirst="0" w:colLast="0" w:name="_yy48hjv4z2o3" w:id="74"/>
+      <w:bookmarkEnd w:id="74"/>
       <w:r>
         <w:rPr>
           <w:rtl w:val="0"/>
@@ -8296,8 +8344,8 @@
         </w:numPr>
         <w:rPr/>
       </w:pPr>
-      <w:bookmarkStart w:colFirst="0" w:colLast="0" w:name="_xeqivtes1lja" w:id="79"/>
-      <w:bookmarkEnd w:id="79"/>
+      <w:bookmarkStart w:colFirst="0" w:colLast="0" w:name="_xeqivtes1lja" w:id="75"/>
+      <w:bookmarkEnd w:id="75"/>
       <w:r>
         <w:rPr>
           <w:rtl w:val="0"/>
@@ -8325,8 +8373,8 @@
         </w:numPr>
         <w:rPr/>
       </w:pPr>
-      <w:bookmarkStart w:colFirst="0" w:colLast="0" w:name="_z1zfrqy89fko" w:id="80"/>
-      <w:bookmarkEnd w:id="80"/>
+      <w:bookmarkStart w:colFirst="0" w:colLast="0" w:name="_z1zfrqy89fko" w:id="76"/>
+      <w:bookmarkEnd w:id="76"/>
       <w:r>
         <w:rPr>
           <w:rtl w:val="0"/>
@@ -8342,8 +8390,8 @@
           <w:numId w:val="5"/>
         </w:numPr>
       </w:pPr>
-      <w:bookmarkStart w:colFirst="0" w:colLast="0" w:name="_hc5drd28sluk" w:id="81"/>
-      <w:bookmarkEnd w:id="81"/>
+      <w:bookmarkStart w:colFirst="0" w:colLast="0" w:name="_hc5drd28sluk" w:id="77"/>
+      <w:bookmarkEnd w:id="77"/>
       <w:r>
         <w:rPr>
           <w:rtl w:val="0"/>
@@ -8370,8 +8418,8 @@
           <w:numId w:val="5"/>
         </w:numPr>
       </w:pPr>
-      <w:bookmarkStart w:colFirst="0" w:colLast="0" w:name="_dlcr27jhgpac" w:id="82"/>
-      <w:bookmarkEnd w:id="82"/>
+      <w:bookmarkStart w:colFirst="0" w:colLast="0" w:name="_dlcr27jhgpac" w:id="78"/>
+      <w:bookmarkEnd w:id="78"/>
       <w:r>
         <w:rPr>
           <w:rtl w:val="0"/>
@@ -8398,8 +8446,8 @@
           <w:numId w:val="5"/>
         </w:numPr>
       </w:pPr>
-      <w:bookmarkStart w:colFirst="0" w:colLast="0" w:name="_7dl0h0mgiy88" w:id="83"/>
-      <w:bookmarkEnd w:id="83"/>
+      <w:bookmarkStart w:colFirst="0" w:colLast="0" w:name="_7dl0h0mgiy88" w:id="79"/>
+      <w:bookmarkEnd w:id="79"/>
       <w:r>
         <w:rPr>
           <w:rtl w:val="0"/>
@@ -8426,8 +8474,8 @@
           <w:numId w:val="5"/>
         </w:numPr>
       </w:pPr>
-      <w:bookmarkStart w:colFirst="0" w:colLast="0" w:name="_10z82xbtqgkz" w:id="84"/>
-      <w:bookmarkEnd w:id="84"/>
+      <w:bookmarkStart w:colFirst="0" w:colLast="0" w:name="_10z82xbtqgkz" w:id="80"/>
+      <w:bookmarkEnd w:id="80"/>
       <w:r>
         <w:rPr>
           <w:rtl w:val="0"/>
@@ -8462,8 +8510,8 @@
         </w:numPr>
         <w:rPr/>
       </w:pPr>
-      <w:bookmarkStart w:colFirst="0" w:colLast="0" w:name="_nbn0sr46ho8g" w:id="85"/>
-      <w:bookmarkEnd w:id="85"/>
+      <w:bookmarkStart w:colFirst="0" w:colLast="0" w:name="_nbn0sr46ho8g" w:id="81"/>
+      <w:bookmarkEnd w:id="81"/>
       <w:r>
         <w:rPr>
           <w:rtl w:val="0"/>
@@ -8496,8 +8544,8 @@
         </w:numPr>
         <w:rPr/>
       </w:pPr>
-      <w:bookmarkStart w:colFirst="0" w:colLast="0" w:name="_btowkua5ddx4" w:id="86"/>
-      <w:bookmarkEnd w:id="86"/>
+      <w:bookmarkStart w:colFirst="0" w:colLast="0" w:name="_btowkua5ddx4" w:id="82"/>
+      <w:bookmarkEnd w:id="82"/>
       <w:r>
         <w:rPr>
           <w:rtl w:val="0"/>
@@ -8538,8 +8586,8 @@
           <w:szCs w:val="36"/>
         </w:rPr>
       </w:pPr>
-      <w:bookmarkStart w:colFirst="0" w:colLast="0" w:name="_2bn6wsx" w:id="87"/>
-      <w:bookmarkEnd w:id="87"/>
+      <w:bookmarkStart w:colFirst="0" w:colLast="0" w:name="_2bn6wsx" w:id="83"/>
+      <w:bookmarkEnd w:id="83"/>
       <w:r>
         <w:rPr>
           <w:rtl w:val="0"/>
@@ -8556,8 +8604,8 @@
         </w:numPr>
         <w:rPr/>
       </w:pPr>
-      <w:bookmarkStart w:colFirst="0" w:colLast="0" w:name="_k8p4renl9iyg" w:id="88"/>
-      <w:bookmarkEnd w:id="88"/>
+      <w:bookmarkStart w:colFirst="0" w:colLast="0" w:name="_k8p4renl9iyg" w:id="84"/>
+      <w:bookmarkEnd w:id="84"/>
       <w:r>
         <w:rPr>
           <w:rtl w:val="0"/>
@@ -8836,8 +8884,8 @@
         </w:numPr>
         <w:rPr/>
       </w:pPr>
-      <w:bookmarkStart w:colFirst="0" w:colLast="0" w:name="_vxxzlrf18k63" w:id="89"/>
-      <w:bookmarkEnd w:id="89"/>
+      <w:bookmarkStart w:colFirst="0" w:colLast="0" w:name="_vxxzlrf18k63" w:id="85"/>
+      <w:bookmarkEnd w:id="85"/>
       <w:r>
         <w:rPr>
           <w:rtl w:val="0"/>
@@ -8854,8 +8902,8 @@
         </w:numPr>
         <w:rPr/>
       </w:pPr>
-      <w:bookmarkStart w:colFirst="0" w:colLast="0" w:name="_p9g76r28zacw" w:id="90"/>
-      <w:bookmarkEnd w:id="90"/>
+      <w:bookmarkStart w:colFirst="0" w:colLast="0" w:name="_p9g76r28zacw" w:id="86"/>
+      <w:bookmarkEnd w:id="86"/>
       <w:r>
         <w:rPr>
           <w:rtl w:val="0"/>
@@ -14559,8 +14607,8 @@
           <w:b w:val="1"/>
         </w:rPr>
       </w:pPr>
-      <w:bookmarkStart w:colFirst="0" w:colLast="0" w:name="_ijl3trnkg8j2" w:id="91"/>
-      <w:bookmarkEnd w:id="91"/>
+      <w:bookmarkStart w:colFirst="0" w:colLast="0" w:name="_ijl3trnkg8j2" w:id="87"/>
+      <w:bookmarkEnd w:id="87"/>
       <w:r>
         <w:rPr>
           <w:rtl w:val="0"/>
@@ -14580,8 +14628,8 @@
           <w:rFonts w:ascii="Times New Roman" w:cs="Times New Roman" w:eastAsia="Times New Roman" w:hAnsi="Times New Roman"/>
         </w:rPr>
       </w:pPr>
-      <w:bookmarkStart w:colFirst="0" w:colLast="0" w:name="_1u4cwynas2du" w:id="92"/>
-      <w:bookmarkEnd w:id="92"/>
+      <w:bookmarkStart w:colFirst="0" w:colLast="0" w:name="_1u4cwynas2du" w:id="88"/>
+      <w:bookmarkEnd w:id="88"/>
       <w:r>
         <w:rPr>
           <w:rtl w:val="0"/>
@@ -16082,8 +16130,8 @@
         <w:jc w:val="center"/>
         <w:rPr/>
       </w:pPr>
-      <w:bookmarkStart w:colFirst="0" w:colLast="0" w:name="_ymup2gxbsv1n" w:id="93"/>
-      <w:bookmarkEnd w:id="93"/>
+      <w:bookmarkStart w:colFirst="0" w:colLast="0" w:name="_ymup2gxbsv1n" w:id="89"/>
+      <w:bookmarkEnd w:id="89"/>
       <w:r>
         <w:rPr>
           <w:rtl w:val="0"/>
@@ -16105,8 +16153,8 @@
           <w:b w:val="1"/>
         </w:rPr>
       </w:pPr>
-      <w:bookmarkStart w:colFirst="0" w:colLast="0" w:name="_y4gbwwz5s4tl" w:id="94"/>
-      <w:bookmarkEnd w:id="94"/>
+      <w:bookmarkStart w:colFirst="0" w:colLast="0" w:name="_y4gbwwz5s4tl" w:id="90"/>
+      <w:bookmarkEnd w:id="90"/>
       <w:r>
         <w:rPr>
           <w:rtl w:val="0"/>
@@ -16120,8 +16168,8 @@
           <w:rFonts w:ascii="Times New Roman" w:cs="Times New Roman" w:eastAsia="Times New Roman" w:hAnsi="Times New Roman"/>
         </w:rPr>
       </w:pPr>
-      <w:bookmarkStart w:colFirst="0" w:colLast="0" w:name="_oe20d0dssu80" w:id="95"/>
-      <w:bookmarkEnd w:id="95"/>
+      <w:bookmarkStart w:colFirst="0" w:colLast="0" w:name="_oe20d0dssu80" w:id="91"/>
+      <w:bookmarkEnd w:id="91"/>
       <w:r>
         <w:rPr>
           <w:rFonts w:ascii="Times New Roman" w:cs="Times New Roman" w:eastAsia="Times New Roman" w:hAnsi="Times New Roman"/>
@@ -16137,8 +16185,8 @@
           <w:rFonts w:ascii="Times New Roman" w:cs="Times New Roman" w:eastAsia="Times New Roman" w:hAnsi="Times New Roman"/>
         </w:rPr>
       </w:pPr>
-      <w:bookmarkStart w:colFirst="0" w:colLast="0" w:name="_5xarcv41ivl2" w:id="96"/>
-      <w:bookmarkEnd w:id="96"/>
+      <w:bookmarkStart w:colFirst="0" w:colLast="0" w:name="_5xarcv41ivl2" w:id="92"/>
+      <w:bookmarkEnd w:id="92"/>
       <w:r>
         <w:rPr>
           <w:rtl w:val="0"/>
@@ -16152,8 +16200,8 @@
           <w:rFonts w:ascii="Times New Roman" w:cs="Times New Roman" w:eastAsia="Times New Roman" w:hAnsi="Times New Roman"/>
         </w:rPr>
       </w:pPr>
-      <w:bookmarkStart w:colFirst="0" w:colLast="0" w:name="_rphxnbs0lxqg" w:id="97"/>
-      <w:bookmarkEnd w:id="97"/>
+      <w:bookmarkStart w:colFirst="0" w:colLast="0" w:name="_rphxnbs0lxqg" w:id="93"/>
+      <w:bookmarkEnd w:id="93"/>
       <w:r>
         <w:rPr>
           <w:rFonts w:ascii="Times New Roman" w:cs="Times New Roman" w:eastAsia="Times New Roman" w:hAnsi="Times New Roman"/>
@@ -16176,8 +16224,8 @@
         </w:numPr>
         <w:rPr/>
       </w:pPr>
-      <w:bookmarkStart w:colFirst="0" w:colLast="0" w:name="_s3f8mkmsdk6q" w:id="98"/>
-      <w:bookmarkEnd w:id="98"/>
+      <w:bookmarkStart w:colFirst="0" w:colLast="0" w:name="_s3f8mkmsdk6q" w:id="94"/>
+      <w:bookmarkEnd w:id="94"/>
       <w:r>
         <w:rPr>
           <w:rtl w:val="0"/>
@@ -16208,8 +16256,8 @@
         </w:numPr>
         <w:rPr/>
       </w:pPr>
-      <w:bookmarkStart w:colFirst="0" w:colLast="0" w:name="_f0ilnsktfahb" w:id="99"/>
-      <w:bookmarkEnd w:id="99"/>
+      <w:bookmarkStart w:colFirst="0" w:colLast="0" w:name="_f0ilnsktfahb" w:id="95"/>
+      <w:bookmarkEnd w:id="95"/>
       <w:r>
         <w:rPr>
           <w:rtl w:val="0"/>
@@ -16245,8 +16293,8 @@
         </w:numPr>
         <w:rPr/>
       </w:pPr>
-      <w:bookmarkStart w:colFirst="0" w:colLast="0" w:name="_6fj80bmfo7my" w:id="100"/>
-      <w:bookmarkEnd w:id="100"/>
+      <w:bookmarkStart w:colFirst="0" w:colLast="0" w:name="_6fj80bmfo7my" w:id="96"/>
+      <w:bookmarkEnd w:id="96"/>
       <w:r>
         <w:rPr>
           <w:rtl w:val="0"/>
@@ -16281,8 +16329,8 @@
         </w:numPr>
         <w:rPr/>
       </w:pPr>
-      <w:bookmarkStart w:colFirst="0" w:colLast="0" w:name="_kz8h984hklpq" w:id="101"/>
-      <w:bookmarkEnd w:id="101"/>
+      <w:bookmarkStart w:colFirst="0" w:colLast="0" w:name="_kz8h984hklpq" w:id="97"/>
+      <w:bookmarkEnd w:id="97"/>
       <w:r>
         <w:rPr>
           <w:rtl w:val="0"/>
@@ -16315,8 +16363,8 @@
         </w:numPr>
         <w:rPr/>
       </w:pPr>
-      <w:bookmarkStart w:colFirst="0" w:colLast="0" w:name="_tvydz8jklszf" w:id="102"/>
-      <w:bookmarkEnd w:id="102"/>
+      <w:bookmarkStart w:colFirst="0" w:colLast="0" w:name="_tvydz8jklszf" w:id="98"/>
+      <w:bookmarkEnd w:id="98"/>
       <w:r>
         <w:rPr>
           <w:rtl w:val="0"/>
@@ -16352,8 +16400,8 @@
         </w:numPr>
         <w:rPr/>
       </w:pPr>
-      <w:bookmarkStart w:colFirst="0" w:colLast="0" w:name="_4xprz72q0w2l" w:id="103"/>
-      <w:bookmarkEnd w:id="103"/>
+      <w:bookmarkStart w:colFirst="0" w:colLast="0" w:name="_4xprz72q0w2l" w:id="99"/>
+      <w:bookmarkEnd w:id="99"/>
       <w:r>
         <w:rPr>
           <w:rtl w:val="0"/>
@@ -16373,12 +16421,12 @@
           <wp:inline distB="114300" distT="114300" distL="114300" distR="114300">
             <wp:extent cx="6236763" cy="1660562"/>
             <wp:effectExtent b="0" l="0" r="0" t="0"/>
-            <wp:docPr id="2" name="image7.png"/>
+            <wp:docPr id="2" name="image5.png"/>
             <a:graphic>
               <a:graphicData uri="http://schemas.openxmlformats.org/drawingml/2006/picture">
                 <pic:pic>
                   <pic:nvPicPr>
-                    <pic:cNvPr id="0" name="image7.png"/>
+                    <pic:cNvPr id="0" name="image5.png"/>
                     <pic:cNvPicPr preferRelativeResize="0"/>
                   </pic:nvPicPr>
                   <pic:blipFill>
@@ -16418,8 +16466,8 @@
         <w:jc w:val="center"/>
         <w:rPr/>
       </w:pPr>
-      <w:bookmarkStart w:colFirst="0" w:colLast="0" w:name="_nn9b9o2uhm14" w:id="104"/>
-      <w:bookmarkEnd w:id="104"/>
+      <w:bookmarkStart w:colFirst="0" w:colLast="0" w:name="_nn9b9o2uhm14" w:id="100"/>
+      <w:bookmarkEnd w:id="100"/>
       <w:r>
         <w:rPr>
           <w:rtl w:val="0"/>
@@ -16441,8 +16489,8 @@
         </w:numPr>
         <w:rPr/>
       </w:pPr>
-      <w:bookmarkStart w:colFirst="0" w:colLast="0" w:name="_1timy1i9a4xx" w:id="105"/>
-      <w:bookmarkEnd w:id="105"/>
+      <w:bookmarkStart w:colFirst="0" w:colLast="0" w:name="_1timy1i9a4xx" w:id="101"/>
+      <w:bookmarkEnd w:id="101"/>
       <w:r>
         <w:rPr>
           <w:rtl w:val="0"/>
@@ -16493,8 +16541,8 @@
         </w:numPr>
         <w:rPr/>
       </w:pPr>
-      <w:bookmarkStart w:colFirst="0" w:colLast="0" w:name="_147n2zr" w:id="106"/>
-      <w:bookmarkEnd w:id="106"/>
+      <w:bookmarkStart w:colFirst="0" w:colLast="0" w:name="_147n2zr" w:id="102"/>
+      <w:bookmarkEnd w:id="102"/>
       <w:r>
         <w:rPr>
           <w:rtl w:val="0"/>
@@ -16530,8 +16578,8 @@
         </w:numPr>
         <w:rPr/>
       </w:pPr>
-      <w:bookmarkStart w:colFirst="0" w:colLast="0" w:name="_ff9nfyo16uy8" w:id="107"/>
-      <w:bookmarkEnd w:id="107"/>
+      <w:bookmarkStart w:colFirst="0" w:colLast="0" w:name="_ff9nfyo16uy8" w:id="103"/>
+      <w:bookmarkEnd w:id="103"/>
       <w:r>
         <w:rPr>
           <w:rtl w:val="0"/>
@@ -16548,8 +16596,8 @@
         </w:numPr>
         <w:rPr/>
       </w:pPr>
-      <w:bookmarkStart w:colFirst="0" w:colLast="0" w:name="_wmywpfva5odt" w:id="108"/>
-      <w:bookmarkEnd w:id="108"/>
+      <w:bookmarkStart w:colFirst="0" w:colLast="0" w:name="_wmywpfva5odt" w:id="104"/>
+      <w:bookmarkEnd w:id="104"/>
       <w:r>
         <w:rPr>
           <w:rtl w:val="0"/>
@@ -16581,8 +16629,8 @@
         </w:numPr>
         <w:rPr/>
       </w:pPr>
-      <w:bookmarkStart w:colFirst="0" w:colLast="0" w:name="_io76c6bqm0tx" w:id="109"/>
-      <w:bookmarkEnd w:id="109"/>
+      <w:bookmarkStart w:colFirst="0" w:colLast="0" w:name="_io76c6bqm0tx" w:id="105"/>
+      <w:bookmarkEnd w:id="105"/>
       <w:r>
         <w:rPr>
           <w:rtl w:val="0"/>
@@ -16613,8 +16661,8 @@
         </w:numPr>
         <w:rPr/>
       </w:pPr>
-      <w:bookmarkStart w:colFirst="0" w:colLast="0" w:name="_oj6ow5o5qg7t" w:id="110"/>
-      <w:bookmarkEnd w:id="110"/>
+      <w:bookmarkStart w:colFirst="0" w:colLast="0" w:name="_oj6ow5o5qg7t" w:id="106"/>
+      <w:bookmarkEnd w:id="106"/>
       <w:r>
         <w:rPr>
           <w:rtl w:val="0"/>
@@ -16656,8 +16704,8 @@
         </w:numPr>
         <w:rPr/>
       </w:pPr>
-      <w:bookmarkStart w:colFirst="0" w:colLast="0" w:name="_3o7alnk" w:id="111"/>
-      <w:bookmarkEnd w:id="111"/>
+      <w:bookmarkStart w:colFirst="0" w:colLast="0" w:name="_3o7alnk" w:id="107"/>
+      <w:bookmarkEnd w:id="107"/>
       <w:r>
         <w:rPr>
           <w:rtl w:val="0"/>
@@ -16674,8 +16722,8 @@
         </w:numPr>
         <w:rPr/>
       </w:pPr>
-      <w:bookmarkStart w:colFirst="0" w:colLast="0" w:name="_1dh1vk10rko" w:id="112"/>
-      <w:bookmarkEnd w:id="112"/>
+      <w:bookmarkStart w:colFirst="0" w:colLast="0" w:name="_1dh1vk10rko" w:id="108"/>
+      <w:bookmarkEnd w:id="108"/>
       <w:r>
         <w:rPr>
           <w:rtl w:val="0"/>
@@ -16711,8 +16759,8 @@
         </w:numPr>
         <w:rPr/>
       </w:pPr>
-      <w:bookmarkStart w:colFirst="0" w:colLast="0" w:name="_q1agv8216gw6" w:id="113"/>
-      <w:bookmarkEnd w:id="113"/>
+      <w:bookmarkStart w:colFirst="0" w:colLast="0" w:name="_q1agv8216gw6" w:id="109"/>
+      <w:bookmarkEnd w:id="109"/>
       <w:r>
         <w:rPr>
           <w:rtl w:val="0"/>
@@ -16748,8 +16796,8 @@
         </w:numPr>
         <w:rPr/>
       </w:pPr>
-      <w:bookmarkStart w:colFirst="0" w:colLast="0" w:name="_yzd4oc5bvarn" w:id="114"/>
-      <w:bookmarkEnd w:id="114"/>
+      <w:bookmarkStart w:colFirst="0" w:colLast="0" w:name="_yzd4oc5bvarn" w:id="110"/>
+      <w:bookmarkEnd w:id="110"/>
       <w:r>
         <w:rPr>
           <w:rtl w:val="0"/>
@@ -16785,8 +16833,8 @@
         </w:numPr>
         <w:rPr/>
       </w:pPr>
-      <w:bookmarkStart w:colFirst="0" w:colLast="0" w:name="_1pnwmusx79jy" w:id="115"/>
-      <w:bookmarkEnd w:id="115"/>
+      <w:bookmarkStart w:colFirst="0" w:colLast="0" w:name="_1pnwmusx79jy" w:id="111"/>
+      <w:bookmarkEnd w:id="111"/>
       <w:r>
         <w:rPr>
           <w:rtl w:val="0"/>
@@ -16822,8 +16870,8 @@
         </w:numPr>
         <w:rPr/>
       </w:pPr>
-      <w:bookmarkStart w:colFirst="0" w:colLast="0" w:name="_23ckvvd" w:id="116"/>
-      <w:bookmarkEnd w:id="116"/>
+      <w:bookmarkStart w:colFirst="0" w:colLast="0" w:name="_23ckvvd" w:id="112"/>
+      <w:bookmarkEnd w:id="112"/>
       <w:r>
         <w:rPr>
           <w:rtl w:val="0"/>
@@ -16852,8 +16900,8 @@
         <w:spacing w:after="280" w:before="280" w:line="240" w:lineRule="auto"/>
         <w:rPr/>
       </w:pPr>
-      <w:bookmarkStart w:colFirst="0" w:colLast="0" w:name="_cag7is1i7jkx" w:id="117"/>
-      <w:bookmarkEnd w:id="117"/>
+      <w:bookmarkStart w:colFirst="0" w:colLast="0" w:name="_cag7is1i7jkx" w:id="113"/>
+      <w:bookmarkEnd w:id="113"/>
       <w:r>
         <w:rPr>
           <w:rtl w:val="0"/>
@@ -16869,8 +16917,8 @@
           <w:numId w:val="5"/>
         </w:numPr>
       </w:pPr>
-      <w:bookmarkStart w:colFirst="0" w:colLast="0" w:name="_jf9lfbm6fu26" w:id="118"/>
-      <w:bookmarkEnd w:id="118"/>
+      <w:bookmarkStart w:colFirst="0" w:colLast="0" w:name="_jf9lfbm6fu26" w:id="114"/>
+      <w:bookmarkEnd w:id="114"/>
       <w:r>
         <w:rPr>
           <w:rtl w:val="0"/>
@@ -16910,13 +16958,13 @@
           <w:numId w:val="5"/>
         </w:numPr>
       </w:pPr>
-      <w:bookmarkStart w:colFirst="0" w:colLast="0" w:name="_2n3zrs4p26xr" w:id="119"/>
-      <w:bookmarkEnd w:id="119"/>
-      <w:r>
-        <w:rPr>
-          <w:rtl w:val="0"/>
-        </w:rPr>
-        <w:t xml:space="preserve">Code Misses</w:t>
+      <w:bookmarkStart w:colFirst="0" w:colLast="0" w:name="_2n3zrs4p26xr" w:id="115"/>
+      <w:bookmarkEnd w:id="115"/>
+      <w:r>
+        <w:rPr>
+          <w:rtl w:val="0"/>
+        </w:rPr>
+        <w:t xml:space="preserve">Code Coverage Misses</w:t>
       </w:r>
     </w:p>
     <w:p>
@@ -18190,8 +18238,8 @@
           <w:b w:val="1"/>
         </w:rPr>
       </w:pPr>
-      <w:bookmarkStart w:colFirst="0" w:colLast="0" w:name="_ibecw77oh98p" w:id="120"/>
-      <w:bookmarkEnd w:id="120"/>
+      <w:bookmarkStart w:colFirst="0" w:colLast="0" w:name="_ibecw77oh98p" w:id="116"/>
+      <w:bookmarkEnd w:id="116"/>
       <w:r>
         <w:rPr>
           <w:rtl w:val="0"/>
@@ -18207,8 +18255,8 @@
           <w:numId w:val="5"/>
         </w:numPr>
       </w:pPr>
-      <w:bookmarkStart w:colFirst="0" w:colLast="0" w:name="_wt59hw23zeiu" w:id="121"/>
-      <w:bookmarkEnd w:id="121"/>
+      <w:bookmarkStart w:colFirst="0" w:colLast="0" w:name="_wt59hw23zeiu" w:id="117"/>
+      <w:bookmarkEnd w:id="117"/>
       <w:r>
         <w:rPr>
           <w:rtl w:val="0"/>
@@ -18358,8 +18406,8 @@
           <w:szCs w:val="24"/>
         </w:rPr>
       </w:pPr>
-      <w:bookmarkStart w:colFirst="0" w:colLast="0" w:name="_pz0sqvjxpi40" w:id="122"/>
-      <w:bookmarkEnd w:id="122"/>
+      <w:bookmarkStart w:colFirst="0" w:colLast="0" w:name="_pz0sqvjxpi40" w:id="118"/>
+      <w:bookmarkEnd w:id="118"/>
       <w:r>
         <w:rPr>
           <w:rtl w:val="0"/>
@@ -18380,8 +18428,8 @@
           <w:szCs w:val="28"/>
         </w:rPr>
       </w:pPr>
-      <w:bookmarkStart w:colFirst="0" w:colLast="0" w:name="_dbd2dfk5w7bj" w:id="123"/>
-      <w:bookmarkEnd w:id="123"/>
+      <w:bookmarkStart w:colFirst="0" w:colLast="0" w:name="_dbd2dfk5w7bj" w:id="119"/>
+      <w:bookmarkEnd w:id="119"/>
       <w:r>
         <w:rPr>
           <w:rtl w:val="0"/>
@@ -18410,12 +18458,12 @@
           <wp:inline distB="114300" distT="114300" distL="114300" distR="114300">
             <wp:extent cx="6149340" cy="2781300"/>
             <wp:effectExtent b="0" l="0" r="0" t="0"/>
-            <wp:docPr id="3" name="image2.png"/>
+            <wp:docPr id="3" name="image6.png"/>
             <a:graphic>
               <a:graphicData uri="http://schemas.openxmlformats.org/drawingml/2006/picture">
                 <pic:pic>
                   <pic:nvPicPr>
-                    <pic:cNvPr id="0" name="image2.png"/>
+                    <pic:cNvPr id="0" name="image6.png"/>
                     <pic:cNvPicPr preferRelativeResize="0"/>
                   </pic:nvPicPr>
                   <pic:blipFill>
@@ -18458,8 +18506,8 @@
           <w:b w:val="1"/>
         </w:rPr>
       </w:pPr>
-      <w:bookmarkStart w:colFirst="0" w:colLast="0" w:name="_5ptb9v2rakni" w:id="124"/>
-      <w:bookmarkEnd w:id="124"/>
+      <w:bookmarkStart w:colFirst="0" w:colLast="0" w:name="_5ptb9v2rakni" w:id="120"/>
+      <w:bookmarkEnd w:id="120"/>
       <w:r>
         <w:rPr>
           <w:rtl w:val="0"/>
@@ -18525,8 +18573,8 @@
           <w:b w:val="1"/>
         </w:rPr>
       </w:pPr>
-      <w:bookmarkStart w:colFirst="0" w:colLast="0" w:name="_ab9uobb20fqq" w:id="125"/>
-      <w:bookmarkEnd w:id="125"/>
+      <w:bookmarkStart w:colFirst="0" w:colLast="0" w:name="_ab9uobb20fqq" w:id="121"/>
+      <w:bookmarkEnd w:id="121"/>
       <w:r>
         <w:rPr>
           <w:rtl w:val="0"/>
@@ -18552,8 +18600,8 @@
           <w:numId w:val="5"/>
         </w:numPr>
       </w:pPr>
-      <w:bookmarkStart w:colFirst="0" w:colLast="0" w:name="_5s04nr4nu8sw" w:id="126"/>
-      <w:bookmarkEnd w:id="126"/>
+      <w:bookmarkStart w:colFirst="0" w:colLast="0" w:name="_5s04nr4nu8sw" w:id="122"/>
+      <w:bookmarkEnd w:id="122"/>
       <w:r>
         <w:rPr>
           <w:rtl w:val="0"/>
@@ -18569,8 +18617,8 @@
           <w:numId w:val="5"/>
         </w:numPr>
       </w:pPr>
-      <w:bookmarkStart w:colFirst="0" w:colLast="0" w:name="_pktteki447n3" w:id="127"/>
-      <w:bookmarkEnd w:id="127"/>
+      <w:bookmarkStart w:colFirst="0" w:colLast="0" w:name="_pktteki447n3" w:id="123"/>
+      <w:bookmarkEnd w:id="123"/>
       <w:r>
         <w:rPr>
           <w:rtl w:val="0"/>
@@ -18602,8 +18650,8 @@
           <w:numId w:val="5"/>
         </w:numPr>
       </w:pPr>
-      <w:bookmarkStart w:colFirst="0" w:colLast="0" w:name="_jrfqauq5eycc" w:id="128"/>
-      <w:bookmarkEnd w:id="128"/>
+      <w:bookmarkStart w:colFirst="0" w:colLast="0" w:name="_jrfqauq5eycc" w:id="124"/>
+      <w:bookmarkEnd w:id="124"/>
       <w:r>
         <w:rPr>
           <w:rtl w:val="0"/>
@@ -18630,8 +18678,8 @@
           <w:numId w:val="5"/>
         </w:numPr>
       </w:pPr>
-      <w:bookmarkStart w:colFirst="0" w:colLast="0" w:name="_gw9mebci0pn" w:id="129"/>
-      <w:bookmarkEnd w:id="129"/>
+      <w:bookmarkStart w:colFirst="0" w:colLast="0" w:name="_gw9mebci0pn" w:id="125"/>
+      <w:bookmarkEnd w:id="125"/>
       <w:r>
         <w:rPr>
           <w:rtl w:val="0"/>
@@ -18660,12 +18708,12 @@
           <wp:inline distB="114300" distT="114300" distL="114300" distR="114300">
             <wp:extent cx="6149340" cy="2146300"/>
             <wp:effectExtent b="0" l="0" r="0" t="0"/>
-            <wp:docPr id="6" name="image3.png"/>
+            <wp:docPr id="6" name="image2.png"/>
             <a:graphic>
               <a:graphicData uri="http://schemas.openxmlformats.org/drawingml/2006/picture">
                 <pic:pic>
                   <pic:nvPicPr>
-                    <pic:cNvPr id="0" name="image3.png"/>
+                    <pic:cNvPr id="0" name="image2.png"/>
                     <pic:cNvPicPr preferRelativeResize="0"/>
                   </pic:nvPicPr>
                   <pic:blipFill>
@@ -18709,8 +18757,8 @@
           <w:color w:val="000000"/>
         </w:rPr>
       </w:pPr>
-      <w:bookmarkStart w:colFirst="0" w:colLast="0" w:name="_ghs1cni648qf" w:id="130"/>
-      <w:bookmarkEnd w:id="130"/>
+      <w:bookmarkStart w:colFirst="0" w:colLast="0" w:name="_ghs1cni648qf" w:id="126"/>
+      <w:bookmarkEnd w:id="126"/>
       <w:r>
         <w:rPr>
           <w:rtl w:val="0"/>
@@ -18745,12 +18793,12 @@
           <wp:inline distB="114300" distT="114300" distL="114300" distR="114300">
             <wp:extent cx="6149340" cy="876300"/>
             <wp:effectExtent b="0" l="0" r="0" t="0"/>
-            <wp:docPr id="7" name="image4.png"/>
+            <wp:docPr id="7" name="image3.png"/>
             <a:graphic>
               <a:graphicData uri="http://schemas.openxmlformats.org/drawingml/2006/picture">
                 <pic:pic>
                   <pic:nvPicPr>
-                    <pic:cNvPr id="0" name="image4.png"/>
+                    <pic:cNvPr id="0" name="image3.png"/>
                     <pic:cNvPicPr preferRelativeResize="0"/>
                   </pic:nvPicPr>
                   <pic:blipFill>
@@ -18793,8 +18841,8 @@
           <w:b w:val="1"/>
         </w:rPr>
       </w:pPr>
-      <w:bookmarkStart w:colFirst="0" w:colLast="0" w:name="_8mr9agsn0xcs" w:id="131"/>
-      <w:bookmarkEnd w:id="131"/>
+      <w:bookmarkStart w:colFirst="0" w:colLast="0" w:name="_8mr9agsn0xcs" w:id="127"/>
+      <w:bookmarkEnd w:id="127"/>
       <w:r>
         <w:rPr>
           <w:rtl w:val="0"/>
@@ -18810,8 +18858,8 @@
           <w:numId w:val="5"/>
         </w:numPr>
       </w:pPr>
-      <w:bookmarkStart w:colFirst="0" w:colLast="0" w:name="_xqsanunc7t7l" w:id="132"/>
-      <w:bookmarkEnd w:id="132"/>
+      <w:bookmarkStart w:colFirst="0" w:colLast="0" w:name="_xqsanunc7t7l" w:id="128"/>
+      <w:bookmarkEnd w:id="128"/>
       <w:r>
         <w:rPr>
           <w:rtl w:val="0"/>
@@ -18841,8 +18889,8 @@
           <w:b w:val="1"/>
         </w:rPr>
       </w:pPr>
-      <w:bookmarkStart w:colFirst="0" w:colLast="0" w:name="_je8jixgw3pkb" w:id="133"/>
-      <w:bookmarkEnd w:id="133"/>
+      <w:bookmarkStart w:colFirst="0" w:colLast="0" w:name="_je8jixgw3pkb" w:id="129"/>
+      <w:bookmarkEnd w:id="129"/>
       <w:r>
         <w:rPr>
           <w:rtl w:val="0"/>
@@ -18880,8 +18928,8 @@
         </w:numPr>
         <w:rPr/>
       </w:pPr>
-      <w:bookmarkStart w:colFirst="0" w:colLast="0" w:name="_42m3pa74i2ti" w:id="134"/>
-      <w:bookmarkEnd w:id="134"/>
+      <w:bookmarkStart w:colFirst="0" w:colLast="0" w:name="_42m3pa74i2ti" w:id="130"/>
+      <w:bookmarkEnd w:id="130"/>
       <w:r>
         <w:rPr>
           <w:rtl w:val="0"/>
@@ -19768,8 +19816,8 @@
           <w:u w:val="none"/>
         </w:rPr>
       </w:pPr>
-      <w:bookmarkStart w:colFirst="0" w:colLast="0" w:name="_wfg8akjzx84w" w:id="135"/>
-      <w:bookmarkEnd w:id="135"/>
+      <w:bookmarkStart w:colFirst="0" w:colLast="0" w:name="_wfg8akjzx84w" w:id="131"/>
+      <w:bookmarkEnd w:id="131"/>
       <w:r>
         <w:rPr>
           <w:rtl w:val="0"/>

</xml_diff>